<commit_message>
Added the Edit Mandate functionality
</commit_message>
<xml_diff>
--- a/server/demo_new_final_Updated_Proposal_Template.docx
+++ b/server/demo_new_final_Updated_Proposal_Template.docx
@@ -5293,7 +5293,7 @@
           <w:szCs w:val="26"/>
         </w:rPr>
         <w:br/>
-        <w:t>Name: Aman__________</w:t>
+        <w:t>Name: __________</w:t>
       </w:r>
     </w:p>
     <w:p>
@@ -5314,7 +5314,7 @@
           <w:szCs w:val="26"/>
         </w:rPr>
         <w:br/>
-        <w:t>Designation: KAPL/20/25-26________</w:t>
+        <w:t>Designation: ________</w:t>
       </w:r>
     </w:p>
     <w:p>

</xml_diff>

<commit_message>
change doen for linking url
</commit_message>
<xml_diff>
--- a/server/demo_new_final_Updated_Proposal_Template.docx
+++ b/server/demo_new_final_Updated_Proposal_Template.docx
@@ -5293,7 +5293,7 @@
           <w:szCs w:val="26"/>
         </w:rPr>
         <w:br/>
-        <w:t>Name: __________</w:t>
+        <w:t>Name: Aman__________</w:t>
       </w:r>
     </w:p>
     <w:p>
@@ -5314,7 +5314,7 @@
           <w:szCs w:val="26"/>
         </w:rPr>
         <w:br/>
-        <w:t>Designation: ________</w:t>
+        <w:t>Designation: KAPL/20/25-26________</w:t>
       </w:r>
     </w:p>
     <w:p>

</xml_diff>